<commit_message>
Feat : file GenerateController was modify successfully
</commit_message>
<xml_diff>
--- a/public/templates/Constancia 26 de marzo formato edusy.docx
+++ b/public/templates/Constancia 26 de marzo formato edusy.docx
@@ -1,6 +1,6 @@
 
 <file path=word/document.xml><?xml version="1.0" encoding="utf-8"?>
-<w:document xmlns:wpc="http://schemas.microsoft.com/office/word/2010/wordprocessingCanvas" xmlns:cx="http://schemas.microsoft.com/office/drawing/2014/chartex" xmlns:cx1="http://schemas.microsoft.com/office/drawing/2015/9/8/chartex" xmlns:cx2="http://schemas.microsoft.com/office/drawing/2015/10/21/chartex" xmlns:cx3="http://schemas.microsoft.com/office/drawing/2016/5/9/chartex" xmlns:cx4="http://schemas.microsoft.com/office/drawing/2016/5/10/chartex" xmlns:cx5="http://schemas.microsoft.com/office/drawing/2016/5/11/chartex" xmlns:cx6="http://schemas.microsoft.com/office/drawing/2016/5/12/chartex" xmlns:cx7="http://schemas.microsoft.com/office/drawing/2016/5/13/chartex" xmlns:cx8="http://schemas.microsoft.com/office/drawing/2016/5/14/chartex" xmlns:mc="http://schemas.openxmlformats.org/markup-compatibility/2006" xmlns:aink="http://schemas.microsoft.com/office/drawing/2016/ink" xmlns:am3d="http://schemas.microsoft.com/office/drawing/2017/model3d" xmlns:o="urn:schemas-microsoft-com:office:office" xmlns:r="http://schemas.openxmlformats.org/officeDocument/2006/relationships" xmlns:m="http://schemas.openxmlformats.org/officeDocument/2006/math" xmlns:v="urn:schemas-microsoft-com:vml" xmlns:wp14="http://schemas.microsoft.com/office/word/2010/wordprocessingDrawing" xmlns:wp="http://schemas.openxmlformats.org/drawingml/2006/wordprocessingDrawing" xmlns:w10="urn:schemas-microsoft-com:office:word" xmlns:w="http://schemas.openxmlformats.org/wordprocessingml/2006/main" xmlns:w14="http://schemas.microsoft.com/office/word/2010/wordml" xmlns:w15="http://schemas.microsoft.com/office/word/2012/wordml" xmlns:w16cex="http://schemas.microsoft.com/office/word/2018/wordml/cex" xmlns:w16cid="http://schemas.microsoft.com/office/word/2016/wordml/cid" xmlns:w16="http://schemas.microsoft.com/office/word/2018/wordml" xmlns:w16se="http://schemas.microsoft.com/office/word/2015/wordml/symex" xmlns:wpg="http://schemas.microsoft.com/office/word/2010/wordprocessingGroup" xmlns:wpi="http://schemas.microsoft.com/office/word/2010/wordprocessingInk" xmlns:wne="http://schemas.microsoft.com/office/word/2006/wordml" xmlns:wps="http://schemas.microsoft.com/office/word/2010/wordprocessingShape" mc:Ignorable="w14 w15 w16se w16cid w16 w16cex wp14">
+<w:document xmlns:wpc="http://schemas.microsoft.com/office/word/2010/wordprocessingCanvas" xmlns:cx="http://schemas.microsoft.com/office/drawing/2014/chartex" xmlns:mc="http://schemas.openxmlformats.org/markup-compatibility/2006" xmlns:o="urn:schemas-microsoft-com:office:office" xmlns:r="http://schemas.openxmlformats.org/officeDocument/2006/relationships" xmlns:m="http://schemas.openxmlformats.org/officeDocument/2006/math" xmlns:v="urn:schemas-microsoft-com:vml" xmlns:wp14="http://schemas.microsoft.com/office/word/2010/wordprocessingDrawing" xmlns:wp="http://schemas.openxmlformats.org/drawingml/2006/wordprocessingDrawing" xmlns:w10="urn:schemas-microsoft-com:office:word" xmlns:w="http://schemas.openxmlformats.org/wordprocessingml/2006/main" xmlns:w14="http://schemas.microsoft.com/office/word/2010/wordml" xmlns:w15="http://schemas.microsoft.com/office/word/2012/wordml" xmlns:w16se="http://schemas.microsoft.com/office/word/2015/wordml/symex" xmlns:wpg="http://schemas.microsoft.com/office/word/2010/wordprocessingGroup" xmlns:wpi="http://schemas.microsoft.com/office/word/2010/wordprocessingInk" xmlns:wne="http://schemas.microsoft.com/office/word/2006/wordml" xmlns:wps="http://schemas.microsoft.com/office/word/2010/wordprocessingShape" mc:Ignorable="w14 w15 w16se wp14">
   <w:body>
     <w:p>
       <w:pPr>
@@ -248,7 +248,7 @@
           <w:sz w:val="20"/>
           <w:szCs w:val="20"/>
         </w:rPr>
-        <w:t xml:space="preserve"> SERRANO MEJIA GABRIELA VALENTINA</w:t>
+        <w:t xml:space="preserve"> </w:t>
       </w:r>
       <w:r>
         <w:rPr>
@@ -257,6 +257,15 @@
           <w:sz w:val="20"/>
           <w:szCs w:val="20"/>
         </w:rPr>
+        <w:t>${Estudiante}</w:t>
+      </w:r>
+      <w:r>
+        <w:rPr>
+          <w:rFonts w:ascii="Verdana" w:hAnsi="Verdana" w:cs="Arial"/>
+          <w:b/>
+          <w:sz w:val="20"/>
+          <w:szCs w:val="20"/>
+        </w:rPr>
         <w:t>,</w:t>
       </w:r>
       <w:r>
@@ -282,7 +291,51 @@
           <w:sz w:val="20"/>
           <w:szCs w:val="20"/>
         </w:rPr>
-        <w:t>T.I 1005.038.340, s</w:t>
+        <w:t>${</w:t>
+      </w:r>
+      <w:proofErr w:type="spellStart"/>
+      <w:r>
+        <w:rPr>
+          <w:rFonts w:ascii="Verdana" w:hAnsi="Verdana" w:cs="Arial"/>
+          <w:sz w:val="20"/>
+          <w:szCs w:val="20"/>
+        </w:rPr>
+        <w:t>Tipo_documento</w:t>
+      </w:r>
+      <w:proofErr w:type="spellEnd"/>
+      <w:r>
+        <w:rPr>
+          <w:rFonts w:ascii="Verdana" w:hAnsi="Verdana" w:cs="Arial"/>
+          <w:sz w:val="20"/>
+          <w:szCs w:val="20"/>
+        </w:rPr>
+        <w:t>} ${</w:t>
+      </w:r>
+      <w:proofErr w:type="spellStart"/>
+      <w:r>
+        <w:rPr>
+          <w:rFonts w:ascii="Verdana" w:hAnsi="Verdana" w:cs="Arial"/>
+          <w:sz w:val="20"/>
+          <w:szCs w:val="20"/>
+        </w:rPr>
+        <w:t>Numero_documento</w:t>
+      </w:r>
+      <w:proofErr w:type="spellEnd"/>
+      <w:r>
+        <w:rPr>
+          <w:rFonts w:ascii="Verdana" w:hAnsi="Verdana" w:cs="Arial"/>
+          <w:sz w:val="20"/>
+          <w:szCs w:val="20"/>
+        </w:rPr>
+        <w:t>}</w:t>
+      </w:r>
+      <w:r>
+        <w:rPr>
+          <w:rFonts w:ascii="Verdana" w:hAnsi="Verdana" w:cs="Arial"/>
+          <w:sz w:val="20"/>
+          <w:szCs w:val="20"/>
+        </w:rPr>
+        <w:t>, s</w:t>
       </w:r>
       <w:r>
         <w:rPr>
@@ -303,11 +356,35 @@
       <w:r>
         <w:rPr>
           <w:rFonts w:ascii="Verdana" w:hAnsi="Verdana" w:cs="Arial"/>
+          <w:sz w:val="20"/>
+          <w:szCs w:val="20"/>
+        </w:rPr>
+        <w:t>$</w:t>
+      </w:r>
+      <w:r>
+        <w:rPr>
+          <w:rFonts w:ascii="Verdana" w:hAnsi="Verdana" w:cs="Arial"/>
           <w:b/>
           <w:sz w:val="20"/>
           <w:szCs w:val="20"/>
         </w:rPr>
-        <w:t>(</w:t>
+        <w:t>{Sede}</w:t>
+      </w:r>
+      <w:r>
+        <w:rPr>
+          <w:rFonts w:ascii="Verdana" w:hAnsi="Verdana" w:cs="Arial"/>
+          <w:sz w:val="20"/>
+          <w:szCs w:val="20"/>
+        </w:rPr>
+        <w:t xml:space="preserve"> en el grado </w:t>
+      </w:r>
+      <w:r>
+        <w:rPr>
+          <w:rFonts w:ascii="Verdana" w:hAnsi="Verdana" w:cs="Arial"/>
+          <w:sz w:val="20"/>
+          <w:szCs w:val="20"/>
+        </w:rPr>
+        <w:t>$</w:t>
       </w:r>
       <w:r>
         <w:rPr>
@@ -316,59 +393,15 @@
           <w:sz w:val="20"/>
           <w:szCs w:val="20"/>
         </w:rPr>
-        <w:t>A</w:t>
-      </w:r>
-      <w:r>
-        <w:rPr>
-          <w:rFonts w:ascii="Verdana" w:hAnsi="Verdana" w:cs="Arial"/>
-          <w:b/>
-          <w:sz w:val="20"/>
-          <w:szCs w:val="20"/>
-        </w:rPr>
-        <w:t>)</w:t>
-      </w:r>
-      <w:r>
-        <w:rPr>
-          <w:rFonts w:ascii="Verdana" w:hAnsi="Verdana" w:cs="Arial"/>
-          <w:sz w:val="20"/>
-          <w:szCs w:val="20"/>
-        </w:rPr>
-        <w:t xml:space="preserve"> en el grado </w:t>
-      </w:r>
-      <w:r>
-        <w:rPr>
-          <w:rFonts w:ascii="Verdana" w:hAnsi="Verdana" w:cs="Arial"/>
-          <w:b/>
-          <w:sz w:val="20"/>
-          <w:szCs w:val="20"/>
-        </w:rPr>
-        <w:t xml:space="preserve">OCTAVO DOS </w:t>
-      </w:r>
-      <w:r>
-        <w:rPr>
-          <w:rFonts w:ascii="Verdana" w:hAnsi="Verdana" w:cs="Arial"/>
-          <w:b/>
-          <w:sz w:val="20"/>
-          <w:szCs w:val="20"/>
-        </w:rPr>
-        <w:t>(</w:t>
-      </w:r>
-      <w:r>
-        <w:rPr>
-          <w:rFonts w:ascii="Verdana" w:hAnsi="Verdana" w:cs="Arial"/>
-          <w:b/>
-          <w:sz w:val="20"/>
-          <w:szCs w:val="20"/>
-        </w:rPr>
-        <w:t>8°2)</w:t>
-      </w:r>
-      <w:r>
-        <w:rPr>
-          <w:rFonts w:ascii="Verdana" w:hAnsi="Verdana" w:cs="Arial"/>
-          <w:sz w:val="20"/>
-          <w:szCs w:val="20"/>
-        </w:rPr>
-        <w:t xml:space="preserve"> de </w:t>
+        <w:t xml:space="preserve">{Grado} </w:t>
+      </w:r>
+      <w:r>
+        <w:rPr>
+          <w:rFonts w:ascii="Verdana" w:hAnsi="Verdana" w:cs="Arial"/>
+          <w:sz w:val="20"/>
+          <w:szCs w:val="20"/>
+        </w:rPr>
+        <w:t xml:space="preserve">de </w:t>
       </w:r>
       <w:r>
         <w:rPr>
@@ -400,7 +433,33 @@
           <w:sz w:val="20"/>
           <w:szCs w:val="20"/>
         </w:rPr>
-        <w:t xml:space="preserve"> Secundaria en la jornada tarde para el año lectivo 2019</w:t>
+        <w:t xml:space="preserve"> Secundaria en la jornada tarde para el año lectivo</w:t>
+      </w:r>
+      <w:r>
+        <w:rPr>
+          <w:rFonts w:ascii="Verdana" w:hAnsi="Verdana" w:cs="Arial"/>
+          <w:sz w:val="20"/>
+          <w:szCs w:val="20"/>
+        </w:rPr>
+        <w:t xml:space="preserve"> ${</w:t>
+      </w:r>
+      <w:proofErr w:type="spellStart"/>
+      <w:r>
+        <w:rPr>
+          <w:rFonts w:ascii="Verdana" w:hAnsi="Verdana" w:cs="Arial"/>
+          <w:sz w:val="20"/>
+          <w:szCs w:val="20"/>
+        </w:rPr>
+        <w:t>Anio</w:t>
+      </w:r>
+      <w:proofErr w:type="spellEnd"/>
+      <w:r>
+        <w:rPr>
+          <w:rFonts w:ascii="Verdana" w:hAnsi="Verdana" w:cs="Arial"/>
+          <w:sz w:val="20"/>
+          <w:szCs w:val="20"/>
+        </w:rPr>
+        <w:t>}</w:t>
       </w:r>
       <w:r>
         <w:rPr>
@@ -494,7 +553,33 @@
           <w:sz w:val="20"/>
           <w:szCs w:val="20"/>
         </w:rPr>
-        <w:t xml:space="preserve">Barrancabermeja Santander, a los 10 </w:t>
+        <w:t xml:space="preserve">Barrancabermeja Santander, a los </w:t>
+      </w:r>
+      <w:r>
+        <w:rPr>
+          <w:rFonts w:ascii="Verdana" w:hAnsi="Verdana" w:cs="Arial"/>
+          <w:sz w:val="20"/>
+          <w:szCs w:val="20"/>
+        </w:rPr>
+        <w:t>${</w:t>
+      </w:r>
+      <w:proofErr w:type="spellStart"/>
+      <w:r>
+        <w:rPr>
+          <w:rFonts w:ascii="Verdana" w:hAnsi="Verdana" w:cs="Arial"/>
+          <w:sz w:val="20"/>
+          <w:szCs w:val="20"/>
+        </w:rPr>
+        <w:t>Dia</w:t>
+      </w:r>
+      <w:proofErr w:type="spellEnd"/>
+      <w:r>
+        <w:rPr>
+          <w:rFonts w:ascii="Verdana" w:hAnsi="Verdana" w:cs="Arial"/>
+          <w:sz w:val="20"/>
+          <w:szCs w:val="20"/>
+        </w:rPr>
+        <w:t xml:space="preserve">} </w:t>
       </w:r>
       <w:r>
         <w:rPr>
@@ -518,15 +603,33 @@
           <w:sz w:val="20"/>
           <w:szCs w:val="20"/>
         </w:rPr>
-        <w:t>a</w:t>
-      </w:r>
-      <w:r>
-        <w:rPr>
-          <w:rFonts w:ascii="Verdana" w:hAnsi="Verdana" w:cs="Arial"/>
-          <w:sz w:val="20"/>
-          <w:szCs w:val="20"/>
-        </w:rPr>
-        <w:t>bril del 2019.</w:t>
+        <w:t>${Mes} del ${</w:t>
+      </w:r>
+      <w:r>
+        <w:rPr>
+          <w:rFonts w:ascii="Verdana" w:hAnsi="Verdana" w:cs="Arial"/>
+          <w:sz w:val="20"/>
+          <w:szCs w:val="20"/>
+        </w:rPr>
+        <w:t>CurrentAnio</w:t>
+      </w:r>
+      <w:bookmarkStart w:id="0" w:name="_GoBack"/>
+      <w:bookmarkEnd w:id="0"/>
+      <w:r>
+        <w:rPr>
+          <w:rFonts w:ascii="Verdana" w:hAnsi="Verdana" w:cs="Arial"/>
+          <w:sz w:val="20"/>
+          <w:szCs w:val="20"/>
+        </w:rPr>
+        <w:t>}</w:t>
+      </w:r>
+      <w:r>
+        <w:rPr>
+          <w:rFonts w:ascii="Verdana" w:hAnsi="Verdana" w:cs="Arial"/>
+          <w:sz w:val="20"/>
+          <w:szCs w:val="20"/>
+        </w:rPr>
+        <w:t>.</w:t>
       </w:r>
     </w:p>
     <w:p>
@@ -555,7 +658,7 @@
           <w:rFonts w:cs="Arial"/>
           <w:b/>
           <w:noProof/>
-          <w:lang w:val="es-CO" w:eastAsia="es-CO"/>
+          <w:lang w:val="en-US"/>
         </w:rPr>
         <w:drawing>
           <wp:inline distT="0" distB="0" distL="0" distR="0" wp14:anchorId="2DDABEFA" wp14:editId="6C4EA294">
@@ -810,7 +913,7 @@
 </file>
 
 <file path=word/endnotes.xml><?xml version="1.0" encoding="utf-8"?>
-<w:endnotes xmlns:wpc="http://schemas.microsoft.com/office/word/2010/wordprocessingCanvas" xmlns:cx="http://schemas.microsoft.com/office/drawing/2014/chartex" xmlns:cx1="http://schemas.microsoft.com/office/drawing/2015/9/8/chartex" xmlns:cx2="http://schemas.microsoft.com/office/drawing/2015/10/21/chartex" xmlns:cx3="http://schemas.microsoft.com/office/drawing/2016/5/9/chartex" xmlns:cx4="http://schemas.microsoft.com/office/drawing/2016/5/10/chartex" xmlns:cx5="http://schemas.microsoft.com/office/drawing/2016/5/11/chartex" xmlns:cx6="http://schemas.microsoft.com/office/drawing/2016/5/12/chartex" xmlns:cx7="http://schemas.microsoft.com/office/drawing/2016/5/13/chartex" xmlns:cx8="http://schemas.microsoft.com/office/drawing/2016/5/14/chartex" xmlns:mc="http://schemas.openxmlformats.org/markup-compatibility/2006" xmlns:aink="http://schemas.microsoft.com/office/drawing/2016/ink" xmlns:am3d="http://schemas.microsoft.com/office/drawing/2017/model3d" xmlns:o="urn:schemas-microsoft-com:office:office" xmlns:r="http://schemas.openxmlformats.org/officeDocument/2006/relationships" xmlns:m="http://schemas.openxmlformats.org/officeDocument/2006/math" xmlns:v="urn:schemas-microsoft-com:vml" xmlns:wp14="http://schemas.microsoft.com/office/word/2010/wordprocessingDrawing" xmlns:wp="http://schemas.openxmlformats.org/drawingml/2006/wordprocessingDrawing" xmlns:w10="urn:schemas-microsoft-com:office:word" xmlns:w="http://schemas.openxmlformats.org/wordprocessingml/2006/main" xmlns:w14="http://schemas.microsoft.com/office/word/2010/wordml" xmlns:w15="http://schemas.microsoft.com/office/word/2012/wordml" xmlns:w16cex="http://schemas.microsoft.com/office/word/2018/wordml/cex" xmlns:w16cid="http://schemas.microsoft.com/office/word/2016/wordml/cid" xmlns:w16="http://schemas.microsoft.com/office/word/2018/wordml" xmlns:w16se="http://schemas.microsoft.com/office/word/2015/wordml/symex" xmlns:wpg="http://schemas.microsoft.com/office/word/2010/wordprocessingGroup" xmlns:wpi="http://schemas.microsoft.com/office/word/2010/wordprocessingInk" xmlns:wne="http://schemas.microsoft.com/office/word/2006/wordml" xmlns:wps="http://schemas.microsoft.com/office/word/2010/wordprocessingShape" mc:Ignorable="w14 w15 w16se w16cid w16 w16cex wp14">
+<w:endnotes xmlns:wpc="http://schemas.microsoft.com/office/word/2010/wordprocessingCanvas" xmlns:cx="http://schemas.microsoft.com/office/drawing/2014/chartex" xmlns:mc="http://schemas.openxmlformats.org/markup-compatibility/2006" xmlns:o="urn:schemas-microsoft-com:office:office" xmlns:r="http://schemas.openxmlformats.org/officeDocument/2006/relationships" xmlns:m="http://schemas.openxmlformats.org/officeDocument/2006/math" xmlns:v="urn:schemas-microsoft-com:vml" xmlns:wp14="http://schemas.microsoft.com/office/word/2010/wordprocessingDrawing" xmlns:wp="http://schemas.openxmlformats.org/drawingml/2006/wordprocessingDrawing" xmlns:w10="urn:schemas-microsoft-com:office:word" xmlns:w="http://schemas.openxmlformats.org/wordprocessingml/2006/main" xmlns:w14="http://schemas.microsoft.com/office/word/2010/wordml" xmlns:w15="http://schemas.microsoft.com/office/word/2012/wordml" xmlns:w16se="http://schemas.microsoft.com/office/word/2015/wordml/symex" xmlns:wpg="http://schemas.microsoft.com/office/word/2010/wordprocessingGroup" xmlns:wpi="http://schemas.microsoft.com/office/word/2010/wordprocessingInk" xmlns:wne="http://schemas.microsoft.com/office/word/2006/wordml" xmlns:wps="http://schemas.microsoft.com/office/word/2010/wordprocessingShape" mc:Ignorable="w14 w15 w16se wp14">
   <w:endnote w:type="separator" w:id="-1">
     <w:p>
       <w:pPr>
@@ -835,7 +938,7 @@
 </file>
 
 <file path=word/footer1.xml><?xml version="1.0" encoding="utf-8"?>
-<w:ftr xmlns:wpc="http://schemas.microsoft.com/office/word/2010/wordprocessingCanvas" xmlns:cx="http://schemas.microsoft.com/office/drawing/2014/chartex" xmlns:cx1="http://schemas.microsoft.com/office/drawing/2015/9/8/chartex" xmlns:cx2="http://schemas.microsoft.com/office/drawing/2015/10/21/chartex" xmlns:cx3="http://schemas.microsoft.com/office/drawing/2016/5/9/chartex" xmlns:cx4="http://schemas.microsoft.com/office/drawing/2016/5/10/chartex" xmlns:cx5="http://schemas.microsoft.com/office/drawing/2016/5/11/chartex" xmlns:cx6="http://schemas.microsoft.com/office/drawing/2016/5/12/chartex" xmlns:cx7="http://schemas.microsoft.com/office/drawing/2016/5/13/chartex" xmlns:cx8="http://schemas.microsoft.com/office/drawing/2016/5/14/chartex" xmlns:mc="http://schemas.openxmlformats.org/markup-compatibility/2006" xmlns:aink="http://schemas.microsoft.com/office/drawing/2016/ink" xmlns:am3d="http://schemas.microsoft.com/office/drawing/2017/model3d" xmlns:o="urn:schemas-microsoft-com:office:office" xmlns:r="http://schemas.openxmlformats.org/officeDocument/2006/relationships" xmlns:m="http://schemas.openxmlformats.org/officeDocument/2006/math" xmlns:v="urn:schemas-microsoft-com:vml" xmlns:wp14="http://schemas.microsoft.com/office/word/2010/wordprocessingDrawing" xmlns:wp="http://schemas.openxmlformats.org/drawingml/2006/wordprocessingDrawing" xmlns:w10="urn:schemas-microsoft-com:office:word" xmlns:w="http://schemas.openxmlformats.org/wordprocessingml/2006/main" xmlns:w14="http://schemas.microsoft.com/office/word/2010/wordml" xmlns:w15="http://schemas.microsoft.com/office/word/2012/wordml" xmlns:w16cex="http://schemas.microsoft.com/office/word/2018/wordml/cex" xmlns:w16cid="http://schemas.microsoft.com/office/word/2016/wordml/cid" xmlns:w16="http://schemas.microsoft.com/office/word/2018/wordml" xmlns:w16se="http://schemas.microsoft.com/office/word/2015/wordml/symex" xmlns:wpg="http://schemas.microsoft.com/office/word/2010/wordprocessingGroup" xmlns:wpi="http://schemas.microsoft.com/office/word/2010/wordprocessingInk" xmlns:wne="http://schemas.microsoft.com/office/word/2006/wordml" xmlns:wps="http://schemas.microsoft.com/office/word/2010/wordprocessingShape" mc:Ignorable="w14 w15 w16se w16cid w16 w16cex wp14">
+<w:ftr xmlns:wpc="http://schemas.microsoft.com/office/word/2010/wordprocessingCanvas" xmlns:cx="http://schemas.microsoft.com/office/drawing/2014/chartex" xmlns:mc="http://schemas.openxmlformats.org/markup-compatibility/2006" xmlns:o="urn:schemas-microsoft-com:office:office" xmlns:r="http://schemas.openxmlformats.org/officeDocument/2006/relationships" xmlns:m="http://schemas.openxmlformats.org/officeDocument/2006/math" xmlns:v="urn:schemas-microsoft-com:vml" xmlns:wp14="http://schemas.microsoft.com/office/word/2010/wordprocessingDrawing" xmlns:wp="http://schemas.openxmlformats.org/drawingml/2006/wordprocessingDrawing" xmlns:w10="urn:schemas-microsoft-com:office:word" xmlns:w="http://schemas.openxmlformats.org/wordprocessingml/2006/main" xmlns:w14="http://schemas.microsoft.com/office/word/2010/wordml" xmlns:w15="http://schemas.microsoft.com/office/word/2012/wordml" xmlns:w16se="http://schemas.microsoft.com/office/word/2015/wordml/symex" xmlns:wpg="http://schemas.microsoft.com/office/word/2010/wordprocessingGroup" xmlns:wpi="http://schemas.microsoft.com/office/word/2010/wordprocessingInk" xmlns:wne="http://schemas.microsoft.com/office/word/2006/wordml" xmlns:wps="http://schemas.microsoft.com/office/word/2010/wordprocessingShape" mc:Ignorable="w14 w15 w16se wp14">
   <w:p>
     <w:pPr>
       <w:tabs>
@@ -935,29 +1038,7 @@
               <w:szCs w:val="16"/>
               <w:lang w:val="es-ES" w:eastAsia="es-ES"/>
             </w:rPr>
-            <w:t>Kr 35 N° 58-</w:t>
-          </w:r>
-          <w:proofErr w:type="gramStart"/>
-          <w:r>
-            <w:rPr>
-              <w:rFonts w:ascii="Arial" w:eastAsia="Calibri" w:hAnsi="Arial" w:cs="Times New Roman"/>
-              <w:b/>
-              <w:sz w:val="16"/>
-              <w:szCs w:val="16"/>
-              <w:lang w:val="es-ES" w:eastAsia="es-ES"/>
-            </w:rPr>
-            <w:t>18  B.</w:t>
-          </w:r>
-          <w:proofErr w:type="gramEnd"/>
-          <w:r>
-            <w:rPr>
-              <w:rFonts w:ascii="Arial" w:eastAsia="Calibri" w:hAnsi="Arial" w:cs="Times New Roman"/>
-              <w:b/>
-              <w:sz w:val="16"/>
-              <w:szCs w:val="16"/>
-              <w:lang w:val="es-ES" w:eastAsia="es-ES"/>
-            </w:rPr>
-            <w:t xml:space="preserve"> Primero de Mayo</w:t>
+            <w:t>Kr 35 N° 58-18  B. Primero de Mayo</w:t>
           </w:r>
         </w:p>
         <w:p>
@@ -1136,29 +1217,7 @@
               <w:szCs w:val="16"/>
               <w:lang w:val="es-ES" w:eastAsia="es-ES"/>
             </w:rPr>
-            <w:t xml:space="preserve">Cl 59 Kr. 36 </w:t>
-          </w:r>
-          <w:proofErr w:type="gramStart"/>
-          <w:r>
-            <w:rPr>
-              <w:rFonts w:ascii="Arial" w:eastAsia="Calibri" w:hAnsi="Arial" w:cs="Times New Roman"/>
-              <w:b/>
-              <w:sz w:val="16"/>
-              <w:szCs w:val="16"/>
-              <w:lang w:val="es-ES" w:eastAsia="es-ES"/>
-            </w:rPr>
-            <w:t>Esquina</w:t>
-          </w:r>
-          <w:proofErr w:type="gramEnd"/>
-          <w:r>
-            <w:rPr>
-              <w:rFonts w:ascii="Arial" w:eastAsia="Calibri" w:hAnsi="Arial" w:cs="Times New Roman"/>
-              <w:b/>
-              <w:sz w:val="16"/>
-              <w:szCs w:val="16"/>
-              <w:lang w:val="es-ES" w:eastAsia="es-ES"/>
-            </w:rPr>
-            <w:t xml:space="preserve"> B. </w:t>
+            <w:t xml:space="preserve">Cl 59 Kr. 36 Esquina B. </w:t>
           </w:r>
           <w:proofErr w:type="spellStart"/>
           <w:r>
@@ -1290,7 +1349,7 @@
 </file>
 
 <file path=word/footnotes.xml><?xml version="1.0" encoding="utf-8"?>
-<w:footnotes xmlns:wpc="http://schemas.microsoft.com/office/word/2010/wordprocessingCanvas" xmlns:cx="http://schemas.microsoft.com/office/drawing/2014/chartex" xmlns:cx1="http://schemas.microsoft.com/office/drawing/2015/9/8/chartex" xmlns:cx2="http://schemas.microsoft.com/office/drawing/2015/10/21/chartex" xmlns:cx3="http://schemas.microsoft.com/office/drawing/2016/5/9/chartex" xmlns:cx4="http://schemas.microsoft.com/office/drawing/2016/5/10/chartex" xmlns:cx5="http://schemas.microsoft.com/office/drawing/2016/5/11/chartex" xmlns:cx6="http://schemas.microsoft.com/office/drawing/2016/5/12/chartex" xmlns:cx7="http://schemas.microsoft.com/office/drawing/2016/5/13/chartex" xmlns:cx8="http://schemas.microsoft.com/office/drawing/2016/5/14/chartex" xmlns:mc="http://schemas.openxmlformats.org/markup-compatibility/2006" xmlns:aink="http://schemas.microsoft.com/office/drawing/2016/ink" xmlns:am3d="http://schemas.microsoft.com/office/drawing/2017/model3d" xmlns:o="urn:schemas-microsoft-com:office:office" xmlns:r="http://schemas.openxmlformats.org/officeDocument/2006/relationships" xmlns:m="http://schemas.openxmlformats.org/officeDocument/2006/math" xmlns:v="urn:schemas-microsoft-com:vml" xmlns:wp14="http://schemas.microsoft.com/office/word/2010/wordprocessingDrawing" xmlns:wp="http://schemas.openxmlformats.org/drawingml/2006/wordprocessingDrawing" xmlns:w10="urn:schemas-microsoft-com:office:word" xmlns:w="http://schemas.openxmlformats.org/wordprocessingml/2006/main" xmlns:w14="http://schemas.microsoft.com/office/word/2010/wordml" xmlns:w15="http://schemas.microsoft.com/office/word/2012/wordml" xmlns:w16cex="http://schemas.microsoft.com/office/word/2018/wordml/cex" xmlns:w16cid="http://schemas.microsoft.com/office/word/2016/wordml/cid" xmlns:w16="http://schemas.microsoft.com/office/word/2018/wordml" xmlns:w16se="http://schemas.microsoft.com/office/word/2015/wordml/symex" xmlns:wpg="http://schemas.microsoft.com/office/word/2010/wordprocessingGroup" xmlns:wpi="http://schemas.microsoft.com/office/word/2010/wordprocessingInk" xmlns:wne="http://schemas.microsoft.com/office/word/2006/wordml" xmlns:wps="http://schemas.microsoft.com/office/word/2010/wordprocessingShape" mc:Ignorable="w14 w15 w16se w16cid w16 w16cex wp14">
+<w:footnotes xmlns:wpc="http://schemas.microsoft.com/office/word/2010/wordprocessingCanvas" xmlns:cx="http://schemas.microsoft.com/office/drawing/2014/chartex" xmlns:mc="http://schemas.openxmlformats.org/markup-compatibility/2006" xmlns:o="urn:schemas-microsoft-com:office:office" xmlns:r="http://schemas.openxmlformats.org/officeDocument/2006/relationships" xmlns:m="http://schemas.openxmlformats.org/officeDocument/2006/math" xmlns:v="urn:schemas-microsoft-com:vml" xmlns:wp14="http://schemas.microsoft.com/office/word/2010/wordprocessingDrawing" xmlns:wp="http://schemas.openxmlformats.org/drawingml/2006/wordprocessingDrawing" xmlns:w10="urn:schemas-microsoft-com:office:word" xmlns:w="http://schemas.openxmlformats.org/wordprocessingml/2006/main" xmlns:w14="http://schemas.microsoft.com/office/word/2010/wordml" xmlns:w15="http://schemas.microsoft.com/office/word/2012/wordml" xmlns:w16se="http://schemas.microsoft.com/office/word/2015/wordml/symex" xmlns:wpg="http://schemas.microsoft.com/office/word/2010/wordprocessingGroup" xmlns:wpi="http://schemas.microsoft.com/office/word/2010/wordprocessingInk" xmlns:wne="http://schemas.microsoft.com/office/word/2006/wordml" xmlns:wps="http://schemas.microsoft.com/office/word/2010/wordprocessingShape" mc:Ignorable="w14 w15 w16se wp14">
   <w:footnote w:type="separator" w:id="-1">
     <w:p>
       <w:pPr>
@@ -1315,7 +1374,7 @@
 </file>
 
 <file path=word/header1.xml><?xml version="1.0" encoding="utf-8"?>
-<w:hdr xmlns:wpc="http://schemas.microsoft.com/office/word/2010/wordprocessingCanvas" xmlns:cx="http://schemas.microsoft.com/office/drawing/2014/chartex" xmlns:cx1="http://schemas.microsoft.com/office/drawing/2015/9/8/chartex" xmlns:cx2="http://schemas.microsoft.com/office/drawing/2015/10/21/chartex" xmlns:cx3="http://schemas.microsoft.com/office/drawing/2016/5/9/chartex" xmlns:cx4="http://schemas.microsoft.com/office/drawing/2016/5/10/chartex" xmlns:cx5="http://schemas.microsoft.com/office/drawing/2016/5/11/chartex" xmlns:cx6="http://schemas.microsoft.com/office/drawing/2016/5/12/chartex" xmlns:cx7="http://schemas.microsoft.com/office/drawing/2016/5/13/chartex" xmlns:cx8="http://schemas.microsoft.com/office/drawing/2016/5/14/chartex" xmlns:mc="http://schemas.openxmlformats.org/markup-compatibility/2006" xmlns:aink="http://schemas.microsoft.com/office/drawing/2016/ink" xmlns:am3d="http://schemas.microsoft.com/office/drawing/2017/model3d" xmlns:o="urn:schemas-microsoft-com:office:office" xmlns:r="http://schemas.openxmlformats.org/officeDocument/2006/relationships" xmlns:m="http://schemas.openxmlformats.org/officeDocument/2006/math" xmlns:v="urn:schemas-microsoft-com:vml" xmlns:wp14="http://schemas.microsoft.com/office/word/2010/wordprocessingDrawing" xmlns:wp="http://schemas.openxmlformats.org/drawingml/2006/wordprocessingDrawing" xmlns:w10="urn:schemas-microsoft-com:office:word" xmlns:w="http://schemas.openxmlformats.org/wordprocessingml/2006/main" xmlns:w14="http://schemas.microsoft.com/office/word/2010/wordml" xmlns:w15="http://schemas.microsoft.com/office/word/2012/wordml" xmlns:w16cex="http://schemas.microsoft.com/office/word/2018/wordml/cex" xmlns:w16cid="http://schemas.microsoft.com/office/word/2016/wordml/cid" xmlns:w16="http://schemas.microsoft.com/office/word/2018/wordml" xmlns:w16se="http://schemas.microsoft.com/office/word/2015/wordml/symex" xmlns:wpg="http://schemas.microsoft.com/office/word/2010/wordprocessingGroup" xmlns:wpi="http://schemas.microsoft.com/office/word/2010/wordprocessingInk" xmlns:wne="http://schemas.microsoft.com/office/word/2006/wordml" xmlns:wps="http://schemas.microsoft.com/office/word/2010/wordprocessingShape" mc:Ignorable="w14 w15 w16se w16cid w16 w16cex wp14">
+<w:hdr xmlns:wpc="http://schemas.microsoft.com/office/word/2010/wordprocessingCanvas" xmlns:cx="http://schemas.microsoft.com/office/drawing/2014/chartex" xmlns:mc="http://schemas.openxmlformats.org/markup-compatibility/2006" xmlns:o="urn:schemas-microsoft-com:office:office" xmlns:r="http://schemas.openxmlformats.org/officeDocument/2006/relationships" xmlns:m="http://schemas.openxmlformats.org/officeDocument/2006/math" xmlns:v="urn:schemas-microsoft-com:vml" xmlns:wp14="http://schemas.microsoft.com/office/word/2010/wordprocessingDrawing" xmlns:wp="http://schemas.openxmlformats.org/drawingml/2006/wordprocessingDrawing" xmlns:w10="urn:schemas-microsoft-com:office:word" xmlns:w="http://schemas.openxmlformats.org/wordprocessingml/2006/main" xmlns:w14="http://schemas.microsoft.com/office/word/2010/wordml" xmlns:w15="http://schemas.microsoft.com/office/word/2012/wordml" xmlns:w16se="http://schemas.microsoft.com/office/word/2015/wordml/symex" xmlns:wpg="http://schemas.microsoft.com/office/word/2010/wordprocessingGroup" xmlns:wpi="http://schemas.microsoft.com/office/word/2010/wordprocessingInk" xmlns:wne="http://schemas.microsoft.com/office/word/2006/wordml" xmlns:wps="http://schemas.microsoft.com/office/word/2010/wordprocessingShape" mc:Ignorable="w14 w15 w16se wp14">
   <w:tbl>
     <w:tblPr>
       <w:tblStyle w:val="Tablaconcuadrcula"/>
@@ -1356,7 +1415,7 @@
               <w:rFonts w:ascii="Arial" w:hAnsi="Arial" w:cs="Arial"/>
               <w:noProof/>
               <w:color w:val="000000"/>
-              <w:lang w:eastAsia="es-MX"/>
+              <w:lang w:val="en-US"/>
             </w:rPr>
             <w:drawing>
               <wp:inline distT="0" distB="0" distL="0" distR="0" wp14:anchorId="7DE93C2F" wp14:editId="77B6CBCF">
@@ -1872,7 +1931,7 @@
 </file>
 
 <file path=word/styles.xml><?xml version="1.0" encoding="utf-8"?>
-<w:styles xmlns:mc="http://schemas.openxmlformats.org/markup-compatibility/2006" xmlns:r="http://schemas.openxmlformats.org/officeDocument/2006/relationships" xmlns:w="http://schemas.openxmlformats.org/wordprocessingml/2006/main" xmlns:w14="http://schemas.microsoft.com/office/word/2010/wordml" xmlns:w15="http://schemas.microsoft.com/office/word/2012/wordml" xmlns:w16cex="http://schemas.microsoft.com/office/word/2018/wordml/cex" xmlns:w16cid="http://schemas.microsoft.com/office/word/2016/wordml/cid" xmlns:w16="http://schemas.microsoft.com/office/word/2018/wordml" xmlns:w16se="http://schemas.microsoft.com/office/word/2015/wordml/symex" mc:Ignorable="w14 w15 w16se w16cid w16 w16cex">
+<w:styles xmlns:mc="http://schemas.openxmlformats.org/markup-compatibility/2006" xmlns:r="http://schemas.openxmlformats.org/officeDocument/2006/relationships" xmlns:w="http://schemas.openxmlformats.org/wordprocessingml/2006/main" xmlns:w14="http://schemas.microsoft.com/office/word/2010/wordml" xmlns:w15="http://schemas.microsoft.com/office/word/2012/wordml" xmlns:w16se="http://schemas.microsoft.com/office/word/2015/wordml/symex" mc:Ignorable="w14 w15 w16se">
   <w:docDefaults>
     <w:rPrDefault>
       <w:rPr>
@@ -1888,7 +1947,7 @@
       </w:pPr>
     </w:pPrDefault>
   </w:docDefaults>
-  <w:latentStyles w:defLockedState="0" w:defUIPriority="99" w:defSemiHidden="0" w:defUnhideWhenUsed="0" w:defQFormat="0" w:count="376">
+  <w:latentStyles w:defLockedState="0" w:defUIPriority="99" w:defSemiHidden="0" w:defUnhideWhenUsed="0" w:defQFormat="0" w:count="371">
     <w:lsdException w:name="Normal" w:uiPriority="0" w:qFormat="1"/>
     <w:lsdException w:name="heading 1" w:uiPriority="9" w:qFormat="1"/>
     <w:lsdException w:name="heading 2" w:semiHidden="1" w:uiPriority="9" w:unhideWhenUsed="1" w:qFormat="1"/>
@@ -2260,11 +2319,6 @@
     <w:lsdException w:name="List Table 5 Dark Accent 6" w:uiPriority="50"/>
     <w:lsdException w:name="List Table 6 Colorful Accent 6" w:uiPriority="51"/>
     <w:lsdException w:name="List Table 7 Colorful Accent 6" w:uiPriority="52"/>
-    <w:lsdException w:name="Mention" w:semiHidden="1" w:unhideWhenUsed="1"/>
-    <w:lsdException w:name="Smart Hyperlink" w:semiHidden="1" w:unhideWhenUsed="1"/>
-    <w:lsdException w:name="Hashtag" w:semiHidden="1" w:unhideWhenUsed="1"/>
-    <w:lsdException w:name="Unresolved Mention" w:semiHidden="1" w:unhideWhenUsed="1"/>
-    <w:lsdException w:name="Smart Link" w:semiHidden="1" w:unhideWhenUsed="1"/>
   </w:latentStyles>
   <w:style w:type="paragraph" w:default="1" w:styleId="Normal">
     <w:name w:val="Normal"/>

</xml_diff>